<commit_message>
Making the code more robust and readable.
</commit_message>
<xml_diff>
--- a/Video Game – Knight Warrior or Something.docx
+++ b/Video Game – Knight Warrior or Something.docx
@@ -40,7 +40,20 @@
         </w:numPr>
       </w:pPr>
       <w:r>
-        <w:t>Properties: jump to platforms, evade attacks,etc.</w:t>
+        <w:t xml:space="preserve">Properties: jump to platforms, evade </w:t>
+      </w:r>
+      <w:proofErr w:type="spellStart"/>
+      <w:r>
+        <w:t>attacks</w:t>
+      </w:r>
+      <w:proofErr w:type="gramStart"/>
+      <w:r>
+        <w:t>,etc</w:t>
+      </w:r>
+      <w:proofErr w:type="spellEnd"/>
+      <w:proofErr w:type="gramEnd"/>
+      <w:r>
+        <w:t>.</w:t>
       </w:r>
     </w:p>
     <w:p>
@@ -99,8 +112,13 @@
           <w:numId w:val="4"/>
         </w:numPr>
       </w:pPr>
-      <w:r>
-        <w:t>upgrades to health/sword</w:t>
+      <w:proofErr w:type="gramStart"/>
+      <w:r>
+        <w:t>upgrades</w:t>
+      </w:r>
+      <w:proofErr w:type="gramEnd"/>
+      <w:r>
+        <w:t xml:space="preserve"> to health/sword</w:t>
       </w:r>
     </w:p>
     <w:p>
@@ -160,10 +178,26 @@
         </w:numPr>
       </w:pPr>
       <w:r>
-        <w:t>Normal: includes basic platforming mechanics, enemies, and a mini-castle at the end which</w:t>
-      </w:r>
-      <w:r>
-        <w:t xml:space="preserve"> has a miniboss (same kind per world, we’</w:t>
+        <w:t xml:space="preserve">Normal: includes basic </w:t>
+      </w:r>
+      <w:proofErr w:type="spellStart"/>
+      <w:r>
+        <w:t>platforming</w:t>
+      </w:r>
+      <w:proofErr w:type="spellEnd"/>
+      <w:r>
+        <w:t xml:space="preserve"> mechanics, enemies, and a mini-castle at the end which</w:t>
+      </w:r>
+      <w:r>
+        <w:t xml:space="preserve"> has a </w:t>
+      </w:r>
+      <w:proofErr w:type="spellStart"/>
+      <w:r>
+        <w:t>miniboss</w:t>
+      </w:r>
+      <w:proofErr w:type="spellEnd"/>
+      <w:r>
+        <w:t xml:space="preserve"> (same kind per world, we’</w:t>
       </w:r>
       <w:r>
         <w:t>re on a low budget</w:t>
@@ -178,7 +212,13 @@
         </w:numPr>
       </w:pPr>
       <w:r>
-        <w:t>Grassland: chill and laid back grass layout.  Nothing out of the ordinary</w:t>
+        <w:t xml:space="preserve">Grassland: chill and </w:t>
+      </w:r>
+      <w:r>
+        <w:t>laid-back</w:t>
+      </w:r>
+      <w:r>
+        <w:t xml:space="preserve"> grass layout.  Nothing out of the ordinary</w:t>
       </w:r>
     </w:p>
     <w:p>
@@ -300,6 +340,7 @@
       <w:r>
         <w:t>ld (</w:t>
       </w:r>
+      <w:proofErr w:type="gramStart"/>
       <w:r>
         <w:t>3</w:t>
       </w:r>
@@ -313,7 +354,11 @@
         <w:t xml:space="preserve"> </w:t>
       </w:r>
       <w:r>
-        <w:t xml:space="preserve">) involves a short level through a </w:t>
+        <w:t>)</w:t>
+      </w:r>
+      <w:proofErr w:type="gramEnd"/>
+      <w:r>
+        <w:t xml:space="preserve"> involves a short level through a </w:t>
       </w:r>
       <w:r>
         <w:t xml:space="preserve">castle </w:t>
@@ -379,7 +424,15 @@
         </w:numPr>
       </w:pPr>
       <w:r>
-        <w:t xml:space="preserve">Ice Sceptor. Requires magic, launches ice missiles that shatter and </w:t>
+        <w:t xml:space="preserve">Ice </w:t>
+      </w:r>
+      <w:proofErr w:type="spellStart"/>
+      <w:r>
+        <w:t>Sceptor</w:t>
+      </w:r>
+      <w:proofErr w:type="spellEnd"/>
+      <w:r>
+        <w:t xml:space="preserve">. Requires magic, launches ice missiles that shatter and </w:t>
       </w:r>
       <w:r>
         <w:t>has a chance of freezing enemies</w:t>
@@ -482,14 +535,14 @@
         <w:t>Phantom</w:t>
       </w:r>
     </w:p>
-    <w:p>
-      <w:pPr>
-        <w:pStyle w:val="ListParagraph"/>
-        <w:numPr>
-          <w:ilvl w:val="2"/>
-          <w:numId w:val="1"/>
-        </w:numPr>
-      </w:pPr>
+    <w:p/>
+    <w:p/>
+    <w:p>
+      <w:r>
+        <w:br w:type="page"/>
+      </w:r>
+    </w:p>
+    <w:p>
       <w:bookmarkStart w:id="0" w:name="_GoBack"/>
       <w:bookmarkEnd w:id="0"/>
     </w:p>

</xml_diff>

<commit_message>
Redid GUI of Editor
</commit_message>
<xml_diff>
--- a/Video Game – Knight Warrior or Something.docx
+++ b/Video Game – Knight Warrior or Something.docx
@@ -40,18 +40,202 @@
         </w:numPr>
       </w:pPr>
       <w:r>
-        <w:t xml:space="preserve">Properties: jump to platforms, evade </w:t>
-      </w:r>
-      <w:proofErr w:type="spellStart"/>
-      <w:r>
-        <w:t>attacks</w:t>
-      </w:r>
-      <w:proofErr w:type="gramStart"/>
-      <w:r>
-        <w:t>,etc</w:t>
-      </w:r>
-      <w:proofErr w:type="spellEnd"/>
-      <w:proofErr w:type="gramEnd"/>
+        <w:t>Properties: jump to platforms, evade attacks,etc.</w:t>
+      </w:r>
+    </w:p>
+    <w:p>
+      <w:pPr>
+        <w:pStyle w:val="ListParagraph"/>
+        <w:numPr>
+          <w:ilvl w:val="0"/>
+          <w:numId w:val="4"/>
+        </w:numPr>
+      </w:pPr>
+      <w:r>
+        <w:t>Doors</w:t>
+      </w:r>
+    </w:p>
+    <w:p>
+      <w:pPr>
+        <w:pStyle w:val="ListParagraph"/>
+        <w:numPr>
+          <w:ilvl w:val="1"/>
+          <w:numId w:val="4"/>
+        </w:numPr>
+      </w:pPr>
+      <w:r>
+        <w:t>Acts as a warp to another section of the map</w:t>
+      </w:r>
+    </w:p>
+    <w:p>
+      <w:pPr>
+        <w:pStyle w:val="ListParagraph"/>
+        <w:numPr>
+          <w:ilvl w:val="1"/>
+          <w:numId w:val="4"/>
+        </w:numPr>
+      </w:pPr>
+      <w:r>
+        <w:t>Some doors are locked and need keys to be opened</w:t>
+      </w:r>
+    </w:p>
+    <w:p>
+      <w:pPr>
+        <w:pStyle w:val="ListParagraph"/>
+        <w:numPr>
+          <w:ilvl w:val="0"/>
+          <w:numId w:val="4"/>
+        </w:numPr>
+      </w:pPr>
+      <w:r>
+        <w:t>Worlds</w:t>
+      </w:r>
+    </w:p>
+    <w:p>
+      <w:pPr>
+        <w:pStyle w:val="ListParagraph"/>
+        <w:numPr>
+          <w:ilvl w:val="1"/>
+          <w:numId w:val="4"/>
+        </w:numPr>
+      </w:pPr>
+      <w:r>
+        <w:t>Have roughly 3-6 mandatory levels in a given world.  At the end of each world, fight a boss to get a special gem that is require</w:t>
+      </w:r>
+      <w:r>
+        <w:t>d to empower yourself to beat the dark wizard.</w:t>
+      </w:r>
+    </w:p>
+    <w:p>
+      <w:pPr>
+        <w:pStyle w:val="ListParagraph"/>
+        <w:numPr>
+          <w:ilvl w:val="1"/>
+          <w:numId w:val="4"/>
+        </w:numPr>
+      </w:pPr>
+      <w:r>
+        <w:t>There is an extra level in each world in which you rescue sages in a remixed boss fight from the same world.  If all of the sages are rescued in all of the worlds, the true ending of the game is unlocked.</w:t>
+      </w:r>
+      <w:bookmarkStart w:id="0" w:name="_GoBack"/>
+      <w:bookmarkEnd w:id="0"/>
+    </w:p>
+    <w:p>
+      <w:pPr>
+        <w:pStyle w:val="ListParagraph"/>
+        <w:numPr>
+          <w:ilvl w:val="0"/>
+          <w:numId w:val="4"/>
+        </w:numPr>
+      </w:pPr>
+      <w:r>
+        <w:t>Money</w:t>
+      </w:r>
+    </w:p>
+    <w:p>
+      <w:pPr>
+        <w:pStyle w:val="ListParagraph"/>
+        <w:numPr>
+          <w:ilvl w:val="1"/>
+          <w:numId w:val="4"/>
+        </w:numPr>
+      </w:pPr>
+      <w:r>
+        <w:t>upgrades to health/sword</w:t>
+      </w:r>
+    </w:p>
+    <w:p>
+      <w:pPr>
+        <w:pStyle w:val="ListParagraph"/>
+        <w:numPr>
+          <w:ilvl w:val="0"/>
+          <w:numId w:val="4"/>
+        </w:numPr>
+      </w:pPr>
+      <w:r>
+        <w:t>Keys</w:t>
+      </w:r>
+    </w:p>
+    <w:p>
+      <w:pPr>
+        <w:pStyle w:val="ListParagraph"/>
+        <w:numPr>
+          <w:ilvl w:val="1"/>
+          <w:numId w:val="4"/>
+        </w:numPr>
+      </w:pPr>
+      <w:r>
+        <w:t>Unlock doors in the maps</w:t>
+      </w:r>
+    </w:p>
+    <w:p>
+      <w:pPr>
+        <w:pStyle w:val="ListParagraph"/>
+        <w:numPr>
+          <w:ilvl w:val="0"/>
+          <w:numId w:val="4"/>
+        </w:numPr>
+      </w:pPr>
+      <w:r>
+        <w:t>Levels</w:t>
+      </w:r>
+    </w:p>
+    <w:p>
+      <w:pPr>
+        <w:pStyle w:val="ListParagraph"/>
+        <w:numPr>
+          <w:ilvl w:val="1"/>
+          <w:numId w:val="4"/>
+        </w:numPr>
+      </w:pPr>
+      <w:r>
+        <w:t>Types of levels</w:t>
+      </w:r>
+    </w:p>
+    <w:p>
+      <w:pPr>
+        <w:pStyle w:val="ListParagraph"/>
+        <w:numPr>
+          <w:ilvl w:val="2"/>
+          <w:numId w:val="4"/>
+        </w:numPr>
+      </w:pPr>
+      <w:r>
+        <w:t>Normal: includes basic platforming mechanics, enemies, and a mini-castle at the end which</w:t>
+      </w:r>
+      <w:r>
+        <w:t xml:space="preserve"> has</w:t>
+      </w:r>
+      <w:r>
+        <w:t xml:space="preserve"> a miniboss (same kind for each world</w:t>
+      </w:r>
+      <w:r>
+        <w:t>, we’</w:t>
+      </w:r>
+      <w:r>
+        <w:t>re on a low budget</w:t>
+      </w:r>
+      <w:r>
+        <w:t xml:space="preserve"> [$0] for this)</w:t>
+      </w:r>
+    </w:p>
+    <w:p>
+      <w:pPr>
+        <w:pStyle w:val="ListParagraph"/>
+        <w:numPr>
+          <w:ilvl w:val="2"/>
+          <w:numId w:val="4"/>
+        </w:numPr>
+      </w:pPr>
+      <w:r>
+        <w:t xml:space="preserve">Grassland: chill and </w:t>
+      </w:r>
+      <w:r>
+        <w:t>laid-back</w:t>
+      </w:r>
+      <w:r>
+        <w:t xml:space="preserve"> grass layout.  Nothing out of the ordinary</w:t>
+      </w:r>
       <w:r>
         <w:t>.</w:t>
       </w:r>
@@ -60,147 +244,15 @@
       <w:pPr>
         <w:pStyle w:val="ListParagraph"/>
         <w:numPr>
-          <w:ilvl w:val="0"/>
-          <w:numId w:val="4"/>
-        </w:numPr>
-      </w:pPr>
-      <w:r>
-        <w:t>Doors</w:t>
-      </w:r>
-    </w:p>
-    <w:p>
-      <w:pPr>
-        <w:pStyle w:val="ListParagraph"/>
-        <w:numPr>
-          <w:ilvl w:val="1"/>
-          <w:numId w:val="4"/>
-        </w:numPr>
-      </w:pPr>
-      <w:r>
-        <w:t>Acts as a warp to another section of the map</w:t>
-      </w:r>
-    </w:p>
-    <w:p>
-      <w:pPr>
-        <w:pStyle w:val="ListParagraph"/>
-        <w:numPr>
-          <w:ilvl w:val="1"/>
-          <w:numId w:val="4"/>
-        </w:numPr>
-      </w:pPr>
-      <w:r>
-        <w:t>Some doors are locked and need keys to be opened</w:t>
-      </w:r>
-    </w:p>
-    <w:p>
-      <w:pPr>
-        <w:pStyle w:val="ListParagraph"/>
-        <w:numPr>
-          <w:ilvl w:val="0"/>
-          <w:numId w:val="4"/>
-        </w:numPr>
-      </w:pPr>
-      <w:r>
-        <w:t>Money</w:t>
-      </w:r>
-    </w:p>
-    <w:p>
-      <w:pPr>
-        <w:pStyle w:val="ListParagraph"/>
-        <w:numPr>
-          <w:ilvl w:val="1"/>
-          <w:numId w:val="4"/>
-        </w:numPr>
-      </w:pPr>
-      <w:proofErr w:type="gramStart"/>
-      <w:r>
-        <w:t>upgrades</w:t>
-      </w:r>
-      <w:proofErr w:type="gramEnd"/>
-      <w:r>
-        <w:t xml:space="preserve"> to health/sword</w:t>
-      </w:r>
-    </w:p>
-    <w:p>
-      <w:pPr>
-        <w:pStyle w:val="ListParagraph"/>
-        <w:numPr>
-          <w:ilvl w:val="0"/>
-          <w:numId w:val="4"/>
-        </w:numPr>
-      </w:pPr>
-      <w:r>
-        <w:t>Keys</w:t>
-      </w:r>
-    </w:p>
-    <w:p>
-      <w:pPr>
-        <w:pStyle w:val="ListParagraph"/>
-        <w:numPr>
-          <w:ilvl w:val="1"/>
-          <w:numId w:val="4"/>
-        </w:numPr>
-      </w:pPr>
-      <w:r>
-        <w:t>Unlock doors in the maps</w:t>
-      </w:r>
-    </w:p>
-    <w:p>
-      <w:pPr>
-        <w:pStyle w:val="ListParagraph"/>
-        <w:numPr>
-          <w:ilvl w:val="0"/>
-          <w:numId w:val="4"/>
-        </w:numPr>
-      </w:pPr>
-      <w:r>
-        <w:t>Levels</w:t>
-      </w:r>
-    </w:p>
-    <w:p>
-      <w:pPr>
-        <w:pStyle w:val="ListParagraph"/>
-        <w:numPr>
-          <w:ilvl w:val="1"/>
-          <w:numId w:val="4"/>
-        </w:numPr>
-      </w:pPr>
-      <w:r>
-        <w:t>Types of levels</w:t>
-      </w:r>
-    </w:p>
-    <w:p>
-      <w:pPr>
-        <w:pStyle w:val="ListParagraph"/>
-        <w:numPr>
           <w:ilvl w:val="2"/>
           <w:numId w:val="4"/>
         </w:numPr>
       </w:pPr>
       <w:r>
-        <w:t xml:space="preserve">Normal: includes basic </w:t>
-      </w:r>
-      <w:proofErr w:type="spellStart"/>
-      <w:r>
-        <w:t>platforming</w:t>
-      </w:r>
-      <w:proofErr w:type="spellEnd"/>
-      <w:r>
-        <w:t xml:space="preserve"> mechanics, enemies, and a mini-castle at the end which</w:t>
-      </w:r>
-      <w:r>
-        <w:t xml:space="preserve"> has a </w:t>
-      </w:r>
-      <w:proofErr w:type="spellStart"/>
-      <w:r>
-        <w:t>miniboss</w:t>
-      </w:r>
-      <w:proofErr w:type="spellEnd"/>
-      <w:r>
-        <w:t xml:space="preserve"> (same kind per world, we’</w:t>
-      </w:r>
-      <w:r>
-        <w:t>re on a low budget</w:t>
+        <w:t>Cavern: dark and hard to see in</w:t>
+      </w:r>
+      <w:r>
+        <w:t>.  Can use fire rod to light torches when acquired.</w:t>
       </w:r>
     </w:p>
     <w:p>
@@ -212,13 +264,7 @@
         </w:numPr>
       </w:pPr>
       <w:r>
-        <w:t xml:space="preserve">Grassland: chill and </w:t>
-      </w:r>
-      <w:r>
-        <w:t>laid-back</w:t>
-      </w:r>
-      <w:r>
-        <w:t xml:space="preserve"> grass layout.  Nothing out of the ordinary</w:t>
+        <w:t>Ice: slippery physics</w:t>
       </w:r>
     </w:p>
     <w:p>
@@ -230,10 +276,7 @@
         </w:numPr>
       </w:pPr>
       <w:r>
-        <w:t>Cavern: dark and hard to see in</w:t>
-      </w:r>
-      <w:r>
-        <w:t>.  Can use fire rod to light torches when acquired.</w:t>
+        <w:t>Fire: Lava and volcanoes everywhere</w:t>
       </w:r>
     </w:p>
     <w:p>
@@ -245,7 +288,16 @@
         </w:numPr>
       </w:pPr>
       <w:r>
-        <w:t>Ice: slippery physics</w:t>
+        <w:t xml:space="preserve">Castle: End of a world.  A player must jump through the traps to </w:t>
+      </w:r>
+      <w:r>
+        <w:t xml:space="preserve">overtake the </w:t>
+      </w:r>
+      <w:r>
+        <w:t>castle from a bad guy.</w:t>
+      </w:r>
+      <w:r>
+        <w:t xml:space="preserve">  Boss fight at the end.</w:t>
       </w:r>
     </w:p>
     <w:p>
@@ -257,39 +309,6 @@
         </w:numPr>
       </w:pPr>
       <w:r>
-        <w:t>Fire: Lava and volcanoes everywhere</w:t>
-      </w:r>
-    </w:p>
-    <w:p>
-      <w:pPr>
-        <w:pStyle w:val="ListParagraph"/>
-        <w:numPr>
-          <w:ilvl w:val="2"/>
-          <w:numId w:val="4"/>
-        </w:numPr>
-      </w:pPr>
-      <w:r>
-        <w:t xml:space="preserve">Castle: End of a world.  A player must jump through the traps to </w:t>
-      </w:r>
-      <w:r>
-        <w:t xml:space="preserve">overtake the </w:t>
-      </w:r>
-      <w:r>
-        <w:t>castle from a bad guy.</w:t>
-      </w:r>
-      <w:r>
-        <w:t xml:space="preserve">  Boss fight at the end.</w:t>
-      </w:r>
-    </w:p>
-    <w:p>
-      <w:pPr>
-        <w:pStyle w:val="ListParagraph"/>
-        <w:numPr>
-          <w:ilvl w:val="2"/>
-          <w:numId w:val="4"/>
-        </w:numPr>
-      </w:pPr>
-      <w:r>
         <w:t>Town: chill place. Player can buy health potions and upgrades to swords.</w:t>
       </w:r>
     </w:p>
@@ -340,7 +359,6 @@
       <w:r>
         <w:t>ld (</w:t>
       </w:r>
-      <w:proofErr w:type="gramStart"/>
       <w:r>
         <w:t>3</w:t>
       </w:r>
@@ -354,11 +372,10 @@
         <w:t xml:space="preserve"> </w:t>
       </w:r>
       <w:r>
-        <w:t>)</w:t>
-      </w:r>
-      <w:proofErr w:type="gramEnd"/>
-      <w:r>
-        <w:t xml:space="preserve"> involves a short level through a </w:t>
+        <w:t xml:space="preserve"> or 4th</w:t>
+      </w:r>
+      <w:r>
+        <w:t xml:space="preserve">) involves a short level through a </w:t>
       </w:r>
       <w:r>
         <w:t xml:space="preserve">castle </w:t>
@@ -424,15 +441,8 @@
         </w:numPr>
       </w:pPr>
       <w:r>
-        <w:t xml:space="preserve">Ice </w:t>
-      </w:r>
-      <w:proofErr w:type="spellStart"/>
-      <w:r>
-        <w:t>Sceptor</w:t>
-      </w:r>
-      <w:proofErr w:type="spellEnd"/>
-      <w:r>
-        <w:t xml:space="preserve">. Requires magic, launches ice missiles that shatter and </w:t>
+        <w:lastRenderedPageBreak/>
+        <w:t xml:space="preserve">Ice Sceptor. Requires magic, launches ice missiles that shatter and </w:t>
       </w:r>
       <w:r>
         <w:t>has a chance of freezing enemies</w:t>
@@ -507,7 +517,84 @@
         </w:numPr>
       </w:pPr>
       <w:r>
-        <w:lastRenderedPageBreak/>
+        <w:t>Goblin</w:t>
+      </w:r>
+    </w:p>
+    <w:p>
+      <w:pPr>
+        <w:pStyle w:val="ListParagraph"/>
+        <w:numPr>
+          <w:ilvl w:val="1"/>
+          <w:numId w:val="1"/>
+        </w:numPr>
+      </w:pPr>
+      <w:r>
+        <w:t>Big Goblin</w:t>
+      </w:r>
+    </w:p>
+    <w:p>
+      <w:pPr>
+        <w:pStyle w:val="ListParagraph"/>
+        <w:numPr>
+          <w:ilvl w:val="1"/>
+          <w:numId w:val="1"/>
+        </w:numPr>
+      </w:pPr>
+      <w:r>
+        <w:t>Dragon Larvae</w:t>
+      </w:r>
+    </w:p>
+    <w:p>
+      <w:pPr>
+        <w:pStyle w:val="ListParagraph"/>
+        <w:numPr>
+          <w:ilvl w:val="1"/>
+          <w:numId w:val="1"/>
+        </w:numPr>
+      </w:pPr>
+      <w:r>
+        <w:t>Dragon</w:t>
+      </w:r>
+    </w:p>
+    <w:p>
+      <w:pPr>
+        <w:pStyle w:val="ListParagraph"/>
+        <w:numPr>
+          <w:ilvl w:val="1"/>
+          <w:numId w:val="1"/>
+        </w:numPr>
+      </w:pPr>
+      <w:r>
+        <w:t>Ice Goblins</w:t>
+      </w:r>
+    </w:p>
+    <w:p>
+      <w:pPr>
+        <w:pStyle w:val="ListParagraph"/>
+        <w:numPr>
+          <w:ilvl w:val="1"/>
+          <w:numId w:val="1"/>
+        </w:numPr>
+      </w:pPr>
+      <w:r>
+        <w:t xml:space="preserve">Dark </w:t>
+      </w:r>
+      <w:r>
+        <w:t xml:space="preserve">Wizard </w:t>
+      </w:r>
+      <w:r>
+        <w:t>Apprentice</w:t>
+      </w:r>
+    </w:p>
+    <w:p>
+      <w:pPr>
+        <w:pStyle w:val="ListParagraph"/>
+        <w:numPr>
+          <w:ilvl w:val="1"/>
+          <w:numId w:val="1"/>
+        </w:numPr>
+      </w:pPr>
+      <w:r>
         <w:t>Bosses:</w:t>
       </w:r>
     </w:p>
@@ -520,7 +607,7 @@
         </w:numPr>
       </w:pPr>
       <w:r>
-        <w:t>Dark Wizard</w:t>
+        <w:t>World 1: Goblin King</w:t>
       </w:r>
     </w:p>
     <w:p>
@@ -532,7 +619,55 @@
         </w:numPr>
       </w:pPr>
       <w:r>
-        <w:t>Phantom</w:t>
+        <w:t>World 2: Dragon</w:t>
+      </w:r>
+    </w:p>
+    <w:p>
+      <w:pPr>
+        <w:pStyle w:val="ListParagraph"/>
+        <w:numPr>
+          <w:ilvl w:val="2"/>
+          <w:numId w:val="1"/>
+        </w:numPr>
+      </w:pPr>
+      <w:r>
+        <w:t>World 3: Frost Queen</w:t>
+      </w:r>
+    </w:p>
+    <w:p>
+      <w:pPr>
+        <w:pStyle w:val="ListParagraph"/>
+        <w:numPr>
+          <w:ilvl w:val="2"/>
+          <w:numId w:val="1"/>
+        </w:numPr>
+      </w:pPr>
+      <w:r>
+        <w:t>World 4: Dark Wizard</w:t>
+      </w:r>
+    </w:p>
+    <w:p>
+      <w:pPr>
+        <w:pStyle w:val="ListParagraph"/>
+        <w:numPr>
+          <w:ilvl w:val="2"/>
+          <w:numId w:val="1"/>
+        </w:numPr>
+      </w:pPr>
+      <w:r>
+        <w:t>World 5: Necromancer</w:t>
+      </w:r>
+    </w:p>
+    <w:p>
+      <w:pPr>
+        <w:pStyle w:val="ListParagraph"/>
+        <w:numPr>
+          <w:ilvl w:val="2"/>
+          <w:numId w:val="1"/>
+        </w:numPr>
+      </w:pPr>
+      <w:r>
+        <w:t>Miniboss: Dark Wizard’s Phantom</w:t>
       </w:r>
     </w:p>
     <w:p/>
@@ -543,8 +678,57 @@
       </w:r>
     </w:p>
     <w:p>
-      <w:bookmarkStart w:id="0" w:name="_GoBack"/>
-      <w:bookmarkEnd w:id="0"/>
+      <w:pPr>
+        <w:jc w:val="center"/>
+      </w:pPr>
+      <w:r>
+        <w:t>Story</w:t>
+      </w:r>
+    </w:p>
+    <w:p>
+      <w:r>
+        <w:tab/>
+        <w:t>Long ago, the kingdom of Camelot lived in peace.  One day, that all changed when the goblins of the nearby mines invaded the kingdom and stole the King’s one</w:t>
+      </w:r>
+      <w:r>
+        <w:t xml:space="preserve"> and only daughter.  The king immediately retaliated by sending his knights to take his daughter back.  Of course, all of his knights are im</w:t>
+      </w:r>
+      <w:r>
+        <w:t xml:space="preserve">mediately killed except for one.  </w:t>
+      </w:r>
+    </w:p>
+    <w:p/>
+    <w:p>
+      <w:r>
+        <w:t>World 1:</w:t>
+      </w:r>
+    </w:p>
+    <w:p>
+      <w:r>
+        <w:tab/>
+        <w:t>The lone knight manages to fight through the invaded Castle</w:t>
+      </w:r>
+      <w:r>
+        <w:t>, across the planes of Camelot, and into the goblin mines.</w:t>
+      </w:r>
+      <w:r>
+        <w:t xml:space="preserve">  The knight manages to kill the goblin king.  After freeing the princess, she tells the knight that she is one of four kidnapped princesses across the lands.  She informs the knight that the Dark Wizard kidnapped the princesses for some insidious scheme that she fears will bring terror to the lands.  She bestows the blessing of magic upon the knight and sends him on his way.</w:t>
+      </w:r>
+    </w:p>
+    <w:p/>
+    <w:p>
+      <w:r>
+        <w:t>World 4: Dark World</w:t>
+      </w:r>
+    </w:p>
+    <w:p>
+      <w:r>
+        <w:tab/>
+        <w:t>The Dark Wizard frees the Necromancer, who proceeds to kill the Dark Wizard.</w:t>
+      </w:r>
+      <w:r>
+        <w:t>0</w:t>
+      </w:r>
     </w:p>
     <w:sectPr>
       <w:pgSz w:w="12240" w:h="15840"/>

</xml_diff>

<commit_message>
commit before I delete some old dependencies and probably screw things up
</commit_message>
<xml_diff>
--- a/Video Game – Knight Warrior or Something.docx
+++ b/Video Game – Knight Warrior or Something.docx
@@ -40,7 +40,20 @@
         </w:numPr>
       </w:pPr>
       <w:r>
-        <w:t>Properties: jump to platforms, evade attacks,etc.</w:t>
+        <w:t xml:space="preserve">Properties: jump to platforms, evade </w:t>
+      </w:r>
+      <w:proofErr w:type="spellStart"/>
+      <w:r>
+        <w:t>attacks</w:t>
+      </w:r>
+      <w:proofErr w:type="gramStart"/>
+      <w:r>
+        <w:t>,etc</w:t>
+      </w:r>
+      <w:proofErr w:type="spellEnd"/>
+      <w:proofErr w:type="gramEnd"/>
+      <w:r>
+        <w:t>.</w:t>
       </w:r>
     </w:p>
     <w:p>
@@ -115,10 +128,52 @@
         </w:numPr>
       </w:pPr>
       <w:r>
-        <w:t>There is an extra level in each world in which you rescue sages in a remixed boss fight from the same world.  If all of the sages are rescued in all of the worlds, the true ending of the game is unlocked.</w:t>
+        <w:t>There is an extra level in each world in which you rescue sages in a remixed boss fight from the same world.  If all of the sages are rescued in all of the worlds, the true</w:t>
+      </w:r>
+      <w:r>
+        <w:t xml:space="preserve"> ending of the game is unlocked where the player must fight through an extra world</w:t>
+      </w:r>
+    </w:p>
+    <w:p>
+      <w:pPr>
+        <w:pStyle w:val="ListParagraph"/>
+        <w:numPr>
+          <w:ilvl w:val="1"/>
+          <w:numId w:val="4"/>
+        </w:numPr>
+      </w:pPr>
+      <w:r>
+        <w:t>World 1: Camelot Grasslands</w:t>
+      </w:r>
+    </w:p>
+    <w:p>
+      <w:pPr>
+        <w:pStyle w:val="ListParagraph"/>
+        <w:numPr>
+          <w:ilvl w:val="1"/>
+          <w:numId w:val="4"/>
+        </w:numPr>
+      </w:pPr>
+      <w:r>
+        <w:t xml:space="preserve">World 2: </w:t>
       </w:r>
       <w:bookmarkStart w:id="0" w:name="_GoBack"/>
+      <w:r>
+        <w:t>Mining</w:t>
+      </w:r>
       <w:bookmarkEnd w:id="0"/>
+      <w:r>
+        <w:t xml:space="preserve"> Tunnels</w:t>
+      </w:r>
+    </w:p>
+    <w:p>
+      <w:pPr>
+        <w:pStyle w:val="ListParagraph"/>
+        <w:numPr>
+          <w:ilvl w:val="1"/>
+          <w:numId w:val="4"/>
+        </w:numPr>
+      </w:pPr>
     </w:p>
     <w:p>
       <w:pPr>
@@ -140,8 +195,13 @@
           <w:numId w:val="4"/>
         </w:numPr>
       </w:pPr>
-      <w:r>
-        <w:t>upgrades to health/sword</w:t>
+      <w:proofErr w:type="gramStart"/>
+      <w:r>
+        <w:t>upgrades</w:t>
+      </w:r>
+      <w:proofErr w:type="gramEnd"/>
+      <w:r>
+        <w:t xml:space="preserve"> to health/sword</w:t>
       </w:r>
     </w:p>
     <w:p>
@@ -201,13 +261,29 @@
         </w:numPr>
       </w:pPr>
       <w:r>
-        <w:t>Normal: includes basic platforming mechanics, enemies, and a mini-castle at the end which</w:t>
+        <w:t xml:space="preserve">Normal: includes basic </w:t>
+      </w:r>
+      <w:proofErr w:type="spellStart"/>
+      <w:r>
+        <w:t>platforming</w:t>
+      </w:r>
+      <w:proofErr w:type="spellEnd"/>
+      <w:r>
+        <w:t xml:space="preserve"> mechanics, enemies, and a mini-castle at the end which</w:t>
       </w:r>
       <w:r>
         <w:t xml:space="preserve"> has</w:t>
       </w:r>
       <w:r>
-        <w:t xml:space="preserve"> a miniboss (same kind for each world</w:t>
+        <w:t xml:space="preserve"> a </w:t>
+      </w:r>
+      <w:proofErr w:type="spellStart"/>
+      <w:r>
+        <w:t>miniboss</w:t>
+      </w:r>
+      <w:proofErr w:type="spellEnd"/>
+      <w:r>
+        <w:t xml:space="preserve"> (same kind for each world</w:t>
       </w:r>
       <w:r>
         <w:t>, we’</w:t>
@@ -359,6 +435,7 @@
       <w:r>
         <w:t>ld (</w:t>
       </w:r>
+      <w:proofErr w:type="gramStart"/>
       <w:r>
         <w:t>3</w:t>
       </w:r>
@@ -372,7 +449,11 @@
         <w:t xml:space="preserve"> </w:t>
       </w:r>
       <w:r>
-        <w:t xml:space="preserve"> or 4th</w:t>
+        <w:t xml:space="preserve"> or</w:t>
+      </w:r>
+      <w:proofErr w:type="gramEnd"/>
+      <w:r>
+        <w:t xml:space="preserve"> 4th</w:t>
       </w:r>
       <w:r>
         <w:t xml:space="preserve">) involves a short level through a </w:t>
@@ -411,6 +492,7 @@
         </w:numPr>
       </w:pPr>
       <w:r>
+        <w:lastRenderedPageBreak/>
         <w:t xml:space="preserve">Normal. Does equal damage to </w:t>
       </w:r>
       <w:r>
@@ -441,8 +523,15 @@
         </w:numPr>
       </w:pPr>
       <w:r>
-        <w:lastRenderedPageBreak/>
-        <w:t xml:space="preserve">Ice Sceptor. Requires magic, launches ice missiles that shatter and </w:t>
+        <w:t xml:space="preserve">Ice </w:t>
+      </w:r>
+      <w:proofErr w:type="spellStart"/>
+      <w:r>
+        <w:t>Sceptor</w:t>
+      </w:r>
+      <w:proofErr w:type="spellEnd"/>
+      <w:r>
+        <w:t xml:space="preserve">. Requires magic, launches ice missiles that shatter and </w:t>
       </w:r>
       <w:r>
         <w:t>has a chance of freezing enemies</w:t>
@@ -666,8 +755,13 @@
           <w:numId w:val="1"/>
         </w:numPr>
       </w:pPr>
-      <w:r>
-        <w:t>Miniboss: Dark Wizard’s Phantom</w:t>
+      <w:proofErr w:type="spellStart"/>
+      <w:r>
+        <w:t>Miniboss</w:t>
+      </w:r>
+      <w:proofErr w:type="spellEnd"/>
+      <w:r>
+        <w:t>: Dark Wizard’s Phantom</w:t>
       </w:r>
     </w:p>
     <w:p/>

</xml_diff>